<commit_message>
added from normalization. and gallery id to moevment
</commit_message>
<xml_diff>
--- a/Assignments/Ass1B/Assignment Normalization.docx
+++ b/Assignments/Ass1B/Assignment Normalization.docx
@@ -58,7 +58,16 @@
         <w:rPr>
           <w:u w:val="single"/>
         </w:rPr>
-        <w:t>ART_NO,ARTIST_CODE,GAL_ID,DATE,</w:t>
+        <w:t>ART_NO,ARTIST_CODE,DATE,</w:t>
+      </w:r>
+      <w:r>
+        <w:t>GAL_ID</w:t>
+      </w:r>
+      <w:r>
+        <w:rPr>
+          <w:u w:val="single"/>
+        </w:rPr>
+        <w:t>,</w:t>
       </w:r>
       <w:r>
         <w:t>ART_TITLE,</w:t>
@@ -108,6 +117,275 @@
     </w:p>
     <w:p>
       <w:r>
+        <w:t>2NF</w:t>
+      </w:r>
+    </w:p>
+    <w:p>
+      <w:r>
+        <w:t>ARTWORK(</w:t>
+      </w:r>
+      <w:r>
+        <w:rPr>
+          <w:u w:val="single"/>
+        </w:rPr>
+        <w:t>ART_NO</w:t>
+      </w:r>
+      <w:r>
+        <w:t>,</w:t>
+      </w:r>
+      <w:r>
+        <w:rPr>
+          <w:u w:val="single"/>
+        </w:rPr>
+        <w:t>ARTIST_CODE</w:t>
+      </w:r>
+      <w:r>
+        <w:t>,</w:t>
+      </w:r>
+      <w:r>
+        <w:t>ART_</w:t>
+      </w:r>
+      <w:r>
+        <w:t>TITLE,DATE_ADDED)</w:t>
+      </w:r>
+    </w:p>
+    <w:p>
+      <w:r>
+        <w:t>ARTIST(</w:t>
+      </w:r>
+      <w:r>
+        <w:rPr>
+          <w:u w:val="single"/>
+        </w:rPr>
+        <w:t>ARTIST_CODE</w:t>
+      </w:r>
+      <w:r>
+        <w:t>,</w:t>
+      </w:r>
+      <w:r>
+        <w:t>(ARTIST_FNAME,ARTIST_LNAME)</w:t>
+      </w:r>
+      <w:r>
+        <w:t>)</w:t>
+      </w:r>
+    </w:p>
+    <w:p>
+      <w:r>
+        <w:t>MOVEMENT(</w:t>
+      </w:r>
+      <w:r>
+        <w:rPr>
+          <w:u w:val="single"/>
+        </w:rPr>
+        <w:t>ART_NO</w:t>
+      </w:r>
+      <w:r>
+        <w:t>,</w:t>
+      </w:r>
+      <w:r>
+        <w:rPr>
+          <w:u w:val="single"/>
+        </w:rPr>
+        <w:t>ARTIST_CODE</w:t>
+      </w:r>
+      <w:r>
+        <w:t>,</w:t>
+      </w:r>
+      <w:r>
+        <w:rPr>
+          <w:u w:val="single"/>
+        </w:rPr>
+        <w:t>DATE</w:t>
+      </w:r>
+      <w:r>
+        <w:rPr>
+          <w:u w:val="single"/>
+        </w:rPr>
+        <w:t>,</w:t>
+      </w:r>
+      <w:r>
+        <w:t>ART_</w:t>
+      </w:r>
+      <w:r>
+        <w:t>STATUS</w:t>
+      </w:r>
+      <w:r>
+        <w:t>)</w:t>
+      </w:r>
+    </w:p>
+    <w:p/>
+    <w:p>
+      <w:r>
+        <w:t>Transitive Dependencies:</w:t>
+      </w:r>
+    </w:p>
+    <w:p>
+      <w:r>
+        <w:tab/>
+      </w:r>
+      <w:r>
+        <w:t>(</w:t>
+      </w:r>
+      <w:r>
+        <w:t>GAL_ID</w:t>
+      </w:r>
+      <w:r>
+        <w:sym w:font="Wingdings" w:char="F0E0"/>
+      </w:r>
+      <w:r>
+        <w:t>GAL_NAME</w:t>
+      </w:r>
+      <w:r>
+        <w:t>)</w:t>
+      </w:r>
+    </w:p>
+    <w:p/>
+    <w:p>
+      <w:r>
+        <w:t>3NF</w:t>
+      </w:r>
+    </w:p>
+    <w:p>
+      <w:r>
+        <w:t>ARTWORK(</w:t>
+      </w:r>
+      <w:r>
+        <w:rPr>
+          <w:u w:val="single"/>
+        </w:rPr>
+        <w:t>ART_NO</w:t>
+      </w:r>
+      <w:r>
+        <w:t>,</w:t>
+      </w:r>
+      <w:r>
+        <w:rPr>
+          <w:u w:val="single"/>
+        </w:rPr>
+        <w:t>ARTIST_CODE</w:t>
+      </w:r>
+      <w:r>
+        <w:t>,</w:t>
+      </w:r>
+      <w:r>
+        <w:t>ART_</w:t>
+      </w:r>
+      <w:r>
+        <w:t>TITLE,DATE_ADDED)</w:t>
+      </w:r>
+    </w:p>
+    <w:p>
+      <w:r>
+        <w:t>ARTIST(</w:t>
+      </w:r>
+      <w:r>
+        <w:rPr>
+          <w:u w:val="single"/>
+        </w:rPr>
+        <w:t>ARTIST_CODE</w:t>
+      </w:r>
+      <w:r>
+        <w:t>,</w:t>
+      </w:r>
+      <w:r>
+        <w:t>(ARTIST_FNAME,ARTIST_LNAME)</w:t>
+      </w:r>
+      <w:r>
+        <w:t>)</w:t>
+      </w:r>
+    </w:p>
+    <w:p>
+      <w:r>
+        <w:t>GALLERY(</w:t>
+      </w:r>
+      <w:r>
+        <w:rPr>
+          <w:u w:val="single"/>
+        </w:rPr>
+        <w:t>GAL_ID</w:t>
+      </w:r>
+      <w:r>
+        <w:t>,GAL_NAME)</w:t>
+      </w:r>
+    </w:p>
+    <w:p>
+      <w:r>
+        <w:t>MOVEMENT(</w:t>
+      </w:r>
+      <w:r>
+        <w:rPr>
+          <w:u w:val="single"/>
+        </w:rPr>
+        <w:t>ART_NO</w:t>
+      </w:r>
+      <w:r>
+        <w:t>,</w:t>
+      </w:r>
+      <w:r>
+        <w:rPr>
+          <w:u w:val="single"/>
+        </w:rPr>
+        <w:t>ARTIST_CODE</w:t>
+      </w:r>
+      <w:r>
+        <w:t>,</w:t>
+      </w:r>
+      <w:r>
+        <w:rPr>
+          <w:u w:val="single"/>
+        </w:rPr>
+        <w:t>DATE,</w:t>
+      </w:r>
+      <w:r>
+        <w:t>ART_</w:t>
+      </w:r>
+      <w:r>
+        <w:t>STATUS)</w:t>
+      </w:r>
+    </w:p>
+    <w:p/>
+    <w:p>
+      <w:r>
+        <w:t>Full Dependencies</w:t>
+      </w:r>
+    </w:p>
+    <w:p>
+      <w:r>
+        <w:tab/>
+      </w:r>
+      <w:r>
+        <w:t>(ART_NO,ARTIST_CODE</w:t>
+      </w:r>
+      <w:r>
+        <w:sym w:font="Wingdings" w:char="F0E0"/>
+      </w:r>
+      <w:r>
+        <w:t>AR</w:t>
+      </w:r>
+      <w:r>
+        <w:t>T</w:t>
+      </w:r>
+      <w:r>
+        <w:t>_TITLE,DATE_ADDED)</w:t>
+      </w:r>
+    </w:p>
+    <w:p>
+      <w:r>
+        <w:tab/>
+        <w:t>(ARTIST_CODE</w:t>
+      </w:r>
+      <w:r>
+        <w:sym w:font="Wingdings" w:char="F0E0"/>
+      </w:r>
+      <w:r>
+        <w:t>ARTIST_FNAME,ARTIST_LNAME</w:t>
+      </w:r>
+      <w:r>
+        <w:t>)</w:t>
+      </w:r>
+    </w:p>
+    <w:p>
+      <w:r>
         <w:tab/>
         <w:t>(GAL_ID</w:t>
       </w:r>
@@ -134,303 +412,6 @@
       </w:r>
     </w:p>
     <w:p/>
-    <w:p>
-      <w:r>
-        <w:t>2NF</w:t>
-      </w:r>
-    </w:p>
-    <w:p>
-      <w:r>
-        <w:t>ARTWORK(</w:t>
-      </w:r>
-      <w:r>
-        <w:rPr>
-          <w:u w:val="single"/>
-        </w:rPr>
-        <w:t>ART_NO</w:t>
-      </w:r>
-      <w:r>
-        <w:t>,</w:t>
-      </w:r>
-      <w:r>
-        <w:rPr>
-          <w:u w:val="single"/>
-        </w:rPr>
-        <w:t>ARTIST_CODE</w:t>
-      </w:r>
-      <w:r>
-        <w:t>,</w:t>
-      </w:r>
-      <w:r>
-        <w:t>ART_</w:t>
-      </w:r>
-      <w:r>
-        <w:t>TITLE,DATE_ADDED)</w:t>
-      </w:r>
-    </w:p>
-    <w:p>
-      <w:r>
-        <w:t>ARTIST(</w:t>
-      </w:r>
-      <w:r>
-        <w:rPr>
-          <w:u w:val="single"/>
-        </w:rPr>
-        <w:t>ARTIST_CODE</w:t>
-      </w:r>
-      <w:r>
-        <w:t>,</w:t>
-      </w:r>
-      <w:r>
-        <w:t>(ARTIST_FNAME,ARTIST_LNAME)</w:t>
-      </w:r>
-      <w:r>
-        <w:t>)</w:t>
-      </w:r>
-    </w:p>
-    <w:p>
-      <w:r>
-        <w:t>GALLERY(</w:t>
-      </w:r>
-      <w:r>
-        <w:rPr>
-          <w:u w:val="single"/>
-        </w:rPr>
-        <w:t>GAL_ID</w:t>
-      </w:r>
-      <w:r>
-        <w:t>,GAL_NAME)</w:t>
-      </w:r>
-    </w:p>
-    <w:p>
-      <w:r>
-        <w:t>MOVEMENT(</w:t>
-      </w:r>
-      <w:r>
-        <w:rPr>
-          <w:u w:val="single"/>
-        </w:rPr>
-        <w:t>ART_NO</w:t>
-      </w:r>
-      <w:r>
-        <w:t>,</w:t>
-      </w:r>
-      <w:r>
-        <w:rPr>
-          <w:u w:val="single"/>
-        </w:rPr>
-        <w:t>ARTIST_CODE</w:t>
-      </w:r>
-      <w:r>
-        <w:t>,</w:t>
-      </w:r>
-      <w:r>
-        <w:rPr>
-          <w:u w:val="single"/>
-        </w:rPr>
-        <w:t>DATE</w:t>
-      </w:r>
-      <w:r>
-        <w:rPr>
-          <w:u w:val="single"/>
-        </w:rPr>
-        <w:t>,</w:t>
-      </w:r>
-      <w:r>
-        <w:t>ART_</w:t>
-      </w:r>
-      <w:r>
-        <w:t>STATUS</w:t>
-      </w:r>
-      <w:r>
-        <w:t>)</w:t>
-      </w:r>
-    </w:p>
-    <w:p/>
-    <w:p>
-      <w:r>
-        <w:t>Transitive Dependencies:</w:t>
-      </w:r>
-    </w:p>
-    <w:p>
-      <w:r>
-        <w:tab/>
-        <w:t>No Transitive Dependencies.</w:t>
-      </w:r>
-    </w:p>
-    <w:p/>
-    <w:p>
-      <w:r>
-        <w:t>3NF</w:t>
-      </w:r>
-    </w:p>
-    <w:p>
-      <w:r>
-        <w:t>ARTWORK(</w:t>
-      </w:r>
-      <w:r>
-        <w:rPr>
-          <w:u w:val="single"/>
-        </w:rPr>
-        <w:t>ART_NO</w:t>
-      </w:r>
-      <w:r>
-        <w:t>,</w:t>
-      </w:r>
-      <w:r>
-        <w:rPr>
-          <w:u w:val="single"/>
-        </w:rPr>
-        <w:t>ARTIST_CODE</w:t>
-      </w:r>
-      <w:r>
-        <w:t>,</w:t>
-      </w:r>
-      <w:r>
-        <w:t>ART_</w:t>
-      </w:r>
-      <w:r>
-        <w:t>TITLE,DATE_ADDED)</w:t>
-      </w:r>
-    </w:p>
-    <w:p>
-      <w:r>
-        <w:t>ARTIST(</w:t>
-      </w:r>
-      <w:r>
-        <w:rPr>
-          <w:u w:val="single"/>
-        </w:rPr>
-        <w:t>ARTIST_CODE</w:t>
-      </w:r>
-      <w:r>
-        <w:t>,</w:t>
-      </w:r>
-      <w:r>
-        <w:t>(ARTIST_FNAME,ARTIST_LNAME)</w:t>
-      </w:r>
-      <w:r>
-        <w:t>)</w:t>
-      </w:r>
-    </w:p>
-    <w:p>
-      <w:r>
-        <w:t>GALLERY(</w:t>
-      </w:r>
-      <w:r>
-        <w:rPr>
-          <w:u w:val="single"/>
-        </w:rPr>
-        <w:t>GAL_ID</w:t>
-      </w:r>
-      <w:r>
-        <w:t>,GAL_NAME)</w:t>
-      </w:r>
-    </w:p>
-    <w:p>
-      <w:r>
-        <w:t>MOVEMENT(</w:t>
-      </w:r>
-      <w:r>
-        <w:rPr>
-          <w:u w:val="single"/>
-        </w:rPr>
-        <w:t>ART_NO</w:t>
-      </w:r>
-      <w:r>
-        <w:t>,</w:t>
-      </w:r>
-      <w:r>
-        <w:rPr>
-          <w:u w:val="single"/>
-        </w:rPr>
-        <w:t>ARTIST_CODE</w:t>
-      </w:r>
-      <w:r>
-        <w:t>,</w:t>
-      </w:r>
-      <w:r>
-        <w:rPr>
-          <w:u w:val="single"/>
-        </w:rPr>
-        <w:t>DATE,</w:t>
-      </w:r>
-      <w:r>
-        <w:t>ART_</w:t>
-      </w:r>
-      <w:r>
-        <w:t>STATUS)</w:t>
-      </w:r>
-    </w:p>
-    <w:p/>
-    <w:p>
-      <w:r>
-        <w:t>Full Dependencies</w:t>
-      </w:r>
-    </w:p>
-    <w:p>
-      <w:r>
-        <w:tab/>
-      </w:r>
-      <w:r>
-        <w:t>(ART_NO,ARTIST_CODE</w:t>
-      </w:r>
-      <w:r>
-        <w:sym w:font="Wingdings" w:char="F0E0"/>
-      </w:r>
-      <w:r>
-        <w:t>AR</w:t>
-      </w:r>
-      <w:r>
-        <w:t>T</w:t>
-      </w:r>
-      <w:r>
-        <w:t>_TITLE,DATE_ADDED)</w:t>
-      </w:r>
-    </w:p>
-    <w:p>
-      <w:r>
-        <w:tab/>
-        <w:t>(ARTIST_CODE</w:t>
-      </w:r>
-      <w:r>
-        <w:sym w:font="Wingdings" w:char="F0E0"/>
-      </w:r>
-      <w:r>
-        <w:t>ARTIST_FNAME,ARTIST_LNAME</w:t>
-      </w:r>
-      <w:r>
-        <w:t>)</w:t>
-      </w:r>
-    </w:p>
-    <w:p>
-      <w:r>
-        <w:tab/>
-        <w:t>(GAL_ID</w:t>
-      </w:r>
-      <w:r>
-        <w:sym w:font="Wingdings" w:char="F0E0"/>
-      </w:r>
-      <w:r>
-        <w:t>GAL_NAME)</w:t>
-      </w:r>
-    </w:p>
-    <w:p>
-      <w:r>
-        <w:tab/>
-        <w:t>(ART_NO,ARTIST_CODE,DATE</w:t>
-      </w:r>
-      <w:r>
-        <w:sym w:font="Wingdings" w:char="F0E0"/>
-      </w:r>
-      <w:r>
-        <w:t>ART_</w:t>
-      </w:r>
-      <w:r>
-        <w:t>STATUS)</w:t>
-      </w:r>
-    </w:p>
-    <w:p/>
     <w:p/>
     <w:p/>
     <w:p/>
@@ -487,6 +468,40 @@
           <w:bCs/>
         </w:rPr>
       </w:pPr>
+    </w:p>
+    <w:p>
+      <w:pPr>
+        <w:rPr>
+          <w:b/>
+          <w:bCs/>
+        </w:rPr>
+      </w:pPr>
+    </w:p>
+    <w:p>
+      <w:pPr>
+        <w:rPr>
+          <w:b/>
+          <w:bCs/>
+        </w:rPr>
+      </w:pPr>
+    </w:p>
+    <w:p>
+      <w:pPr>
+        <w:rPr>
+          <w:b/>
+          <w:bCs/>
+        </w:rPr>
+      </w:pPr>
+    </w:p>
+    <w:p>
+      <w:pPr>
+        <w:rPr>
+          <w:b/>
+          <w:bCs/>
+        </w:rPr>
+      </w:pPr>
+      <w:bookmarkStart w:id="0" w:name="_GoBack"/>
+      <w:bookmarkEnd w:id="0"/>
       <w:r>
         <w:rPr>
           <w:b/>
@@ -1102,8 +1117,6 @@
           <w:bCs/>
         </w:rPr>
       </w:pPr>
-      <w:bookmarkStart w:id="0" w:name="_GoBack"/>
-      <w:bookmarkEnd w:id="0"/>
     </w:p>
     <w:sectPr>
       <w:pgSz w:w="11900" w:h="16840"/>

</xml_diff>

<commit_message>
changed normalisaiton file to include entity name during UNF
</commit_message>
<xml_diff>
--- a/Assignments/Ass1B/Assignment Normalization.docx
+++ b/Assignments/Ass1B/Assignment Normalization.docx
@@ -500,8 +500,6 @@
           <w:bCs/>
         </w:rPr>
       </w:pPr>
-      <w:bookmarkStart w:id="0" w:name="_GoBack"/>
-      <w:bookmarkEnd w:id="0"/>
       <w:r>
         <w:rPr>
           <w:b/>
@@ -526,6 +524,9 @@
     </w:p>
     <w:p>
       <w:r>
+        <w:t>EXHIBIT</w:t>
+      </w:r>
+      <w:r>
         <w:t>(ART_NO,ART_TITLE,ARTIST_CODE,</w:t>
       </w:r>
       <w:r>
@@ -560,6 +561,9 @@
       </w:r>
     </w:p>
     <w:p>
+      <w:r>
+        <w:t>EXHIBIT</w:t>
+      </w:r>
       <w:r>
         <w:t>(</w:t>
       </w:r>
@@ -701,7 +705,10 @@
     </w:p>
     <w:p>
       <w:r>
-        <w:t>EXHIBITION(</w:t>
+        <w:t>EXHIBIT</w:t>
+      </w:r>
+      <w:r>
+        <w:t>(</w:t>
       </w:r>
       <w:r>
         <w:rPr>
@@ -856,7 +863,15 @@
     </w:p>
     <w:p>
       <w:r>
-        <w:t>EXHIBITION(</w:t>
+        <w:t>EXHIBIT</w:t>
+      </w:r>
+      <w:bookmarkStart w:id="0" w:name="_GoBack"/>
+      <w:bookmarkEnd w:id="0"/>
+      <w:r>
+        <w:t xml:space="preserve"> </w:t>
+      </w:r>
+      <w:r>
+        <w:t>(</w:t>
       </w:r>
       <w:r>
         <w:rPr>
@@ -1093,7 +1108,7 @@
     </w:p>
     <w:p>
       <w:r>
-        <w:t>EXHIBITION</w:t>
+        <w:t>EXHIBIT</w:t>
       </w:r>
       <w:r>
         <w:t>(</w:t>
@@ -1551,6 +1566,33 @@
     <w:semiHidden/>
     <w:unhideWhenUsed/>
   </w:style>
+  <w:style w:type="paragraph" w:styleId="BalloonText">
+    <w:name w:val="Balloon Text"/>
+    <w:basedOn w:val="Normal"/>
+    <w:link w:val="BalloonTextChar"/>
+    <w:uiPriority w:val="99"/>
+    <w:semiHidden/>
+    <w:unhideWhenUsed/>
+    <w:rsid w:val="0099556A"/>
+    <w:rPr>
+      <w:rFonts w:ascii="Times New Roman" w:hAnsi="Times New Roman" w:cs="Times New Roman"/>
+      <w:sz w:val="18"/>
+      <w:szCs w:val="18"/>
+    </w:rPr>
+  </w:style>
+  <w:style w:type="character" w:customStyle="1" w:styleId="BalloonTextChar">
+    <w:name w:val="Balloon Text Char"/>
+    <w:basedOn w:val="DefaultParagraphFont"/>
+    <w:link w:val="BalloonText"/>
+    <w:uiPriority w:val="99"/>
+    <w:semiHidden/>
+    <w:rsid w:val="0099556A"/>
+    <w:rPr>
+      <w:rFonts w:ascii="Times New Roman" w:hAnsi="Times New Roman" w:cs="Times New Roman"/>
+      <w:sz w:val="18"/>
+      <w:szCs w:val="18"/>
+    </w:rPr>
+  </w:style>
 </w:styles>
 </file>
 

</xml_diff>